<commit_message>
Sistemato vpp e aggiornato file ricevimento
</commit_message>
<xml_diff>
--- a/Ricevimento PSSS.docx
+++ b/Ricevimento PSSS.docx
@@ -1,6 +1,6 @@
 
 <file path=word/document.xml><?xml version="1.0" encoding="utf-8"?>
-<w:document xmlns:wpc="http://schemas.microsoft.com/office/word/2010/wordprocessingCanvas" xmlns:cx="http://schemas.microsoft.com/office/drawing/2014/chartex" xmlns:cx1="http://schemas.microsoft.com/office/drawing/2015/9/8/chartex" xmlns:cx2="http://schemas.microsoft.com/office/drawing/2015/10/21/chartex" xmlns:cx3="http://schemas.microsoft.com/office/drawing/2016/5/9/chartex" xmlns:cx4="http://schemas.microsoft.com/office/drawing/2016/5/10/chartex" xmlns:cx5="http://schemas.microsoft.com/office/drawing/2016/5/11/chartex" xmlns:cx6="http://schemas.microsoft.com/office/drawing/2016/5/12/chartex" xmlns:cx7="http://schemas.microsoft.com/office/drawing/2016/5/13/chartex" xmlns:cx8="http://schemas.microsoft.com/office/drawing/2016/5/14/chartex" xmlns:mc="http://schemas.openxmlformats.org/markup-compatibility/2006" xmlns:aink="http://schemas.microsoft.com/office/drawing/2016/ink" xmlns:am3d="http://schemas.microsoft.com/office/drawing/2017/model3d" xmlns:o="urn:schemas-microsoft-com:office:office" xmlns:r="http://schemas.openxmlformats.org/officeDocument/2006/relationships" xmlns:m="http://schemas.openxmlformats.org/officeDocument/2006/math" xmlns:v="urn:schemas-microsoft-com:vml" xmlns:wp14="http://schemas.microsoft.com/office/word/2010/wordprocessingDrawing" xmlns:wp="http://schemas.openxmlformats.org/drawingml/2006/wordprocessingDrawing" xmlns:w10="urn:schemas-microsoft-com:office:word" xmlns:w="http://schemas.openxmlformats.org/wordprocessingml/2006/main" xmlns:w14="http://schemas.microsoft.com/office/word/2010/wordml" xmlns:w15="http://schemas.microsoft.com/office/word/2012/wordml" xmlns:w16cex="http://schemas.microsoft.com/office/word/2018/wordml/cex" xmlns:w16cid="http://schemas.microsoft.com/office/word/2016/wordml/cid" xmlns:w16="http://schemas.microsoft.com/office/word/2018/wordml" xmlns:w16se="http://schemas.microsoft.com/office/word/2015/wordml/symex" xmlns:wpg="http://schemas.microsoft.com/office/word/2010/wordprocessingGroup" xmlns:wpi="http://schemas.microsoft.com/office/word/2010/wordprocessingInk" xmlns:wne="http://schemas.microsoft.com/office/word/2006/wordml" xmlns:wps="http://schemas.microsoft.com/office/word/2010/wordprocessingShape" mc:Ignorable="w14 w15 w16se w16cid w16 w16cex wp14">
+<w:document xmlns:wpc="http://schemas.microsoft.com/office/word/2010/wordprocessingCanvas" xmlns:cx="http://schemas.microsoft.com/office/drawing/2014/chartex" xmlns:cx1="http://schemas.microsoft.com/office/drawing/2015/9/8/chartex" xmlns:cx2="http://schemas.microsoft.com/office/drawing/2015/10/21/chartex" xmlns:cx3="http://schemas.microsoft.com/office/drawing/2016/5/9/chartex" xmlns:cx4="http://schemas.microsoft.com/office/drawing/2016/5/10/chartex" xmlns:cx5="http://schemas.microsoft.com/office/drawing/2016/5/11/chartex" xmlns:cx6="http://schemas.microsoft.com/office/drawing/2016/5/12/chartex" xmlns:cx7="http://schemas.microsoft.com/office/drawing/2016/5/13/chartex" xmlns:cx8="http://schemas.microsoft.com/office/drawing/2016/5/14/chartex" xmlns:mc="http://schemas.openxmlformats.org/markup-compatibility/2006" xmlns:aink="http://schemas.microsoft.com/office/drawing/2016/ink" xmlns:am3d="http://schemas.microsoft.com/office/drawing/2017/model3d" xmlns:o="urn:schemas-microsoft-com:office:office" xmlns:r="http://schemas.openxmlformats.org/officeDocument/2006/relationships" xmlns:m="http://schemas.openxmlformats.org/officeDocument/2006/math" xmlns:v="urn:schemas-microsoft-com:vml" xmlns:wp14="http://schemas.microsoft.com/office/word/2010/wordprocessingDrawing" xmlns:wp="http://schemas.openxmlformats.org/drawingml/2006/wordprocessingDrawing" xmlns:w10="urn:schemas-microsoft-com:office:word" xmlns:w="http://schemas.openxmlformats.org/wordprocessingml/2006/main" xmlns:w14="http://schemas.microsoft.com/office/word/2010/wordml" xmlns:w15="http://schemas.microsoft.com/office/word/2012/wordml" xmlns:w16cid="http://schemas.microsoft.com/office/word/2016/wordml/cid" xmlns:w16se="http://schemas.microsoft.com/office/word/2015/wordml/symex" xmlns:wpg="http://schemas.microsoft.com/office/word/2010/wordprocessingGroup" xmlns:wpi="http://schemas.microsoft.com/office/word/2010/wordprocessingInk" xmlns:wne="http://schemas.microsoft.com/office/word/2006/wordml" xmlns:wps="http://schemas.microsoft.com/office/word/2010/wordprocessingShape" mc:Ignorable="w14 w15 w16se w16cid wp14">
   <w:body>
     <w:p>
       <w:pPr>
@@ -779,13 +779,7 @@
       </w:pPr>
       <w:r>
         <w:lastRenderedPageBreak/>
-        <w:t xml:space="preserve">Ricevimento </w:t>
-      </w:r>
-      <w:r>
-        <w:t>Amalfitano 15</w:t>
-      </w:r>
-      <w:r>
-        <w:t>/09/2020</w:t>
+        <w:t>Ricevimento Amalfitano 15/09/2020</w:t>
       </w:r>
     </w:p>
     <w:p>
@@ -999,13 +993,7 @@
         <w:pStyle w:val="Titolo1"/>
       </w:pPr>
       <w:r>
-        <w:t xml:space="preserve">Ricevimento </w:t>
-      </w:r>
-      <w:r>
-        <w:t>??</w:t>
-      </w:r>
-      <w:r>
-        <w:t>/09/2020</w:t>
+        <w:t>Ricevimento ??/09/2020</w:t>
       </w:r>
     </w:p>
     <w:p>
@@ -1025,7 +1013,15 @@
         </w:numPr>
       </w:pPr>
       <w:r>
-        <w:t>Nella sezione Avvio come possiamo esprimere  “requisiti generali e di qualità, vincoli”. È necessario utilizzare un formato standard?</w:t>
+        <w:t>Nella sezione Avvio come possiamo esprimere “requisiti generali e di qualità, vincoli”. È necessario utilizzare un formato standard?</w:t>
+      </w:r>
+    </w:p>
+    <w:p>
+      <w:pPr>
+        <w:pStyle w:val="Titolo2"/>
+      </w:pPr>
+      <w:r>
+        <w:t>Analisi</w:t>
       </w:r>
     </w:p>
     <w:p>
@@ -1036,11 +1032,98 @@
           <w:numId w:val="5"/>
         </w:numPr>
       </w:pPr>
-    </w:p>
-    <w:p>
-      <w:pPr>
-        <w:pStyle w:val="Paragrafoelenco"/>
-      </w:pPr>
+      <w:proofErr w:type="spellStart"/>
+      <w:r>
+        <w:t>Context</w:t>
+      </w:r>
+      <w:proofErr w:type="spellEnd"/>
+      <w:r>
+        <w:t xml:space="preserve"> </w:t>
+      </w:r>
+      <w:proofErr w:type="spellStart"/>
+      <w:r>
+        <w:t>diagram</w:t>
+      </w:r>
+      <w:proofErr w:type="spellEnd"/>
+      <w:r>
+        <w:t>:</w:t>
+      </w:r>
+    </w:p>
+    <w:p>
+      <w:pPr>
+        <w:pStyle w:val="Paragrafoelenco"/>
+        <w:numPr>
+          <w:ilvl w:val="1"/>
+          <w:numId w:val="5"/>
+        </w:numPr>
+      </w:pPr>
+      <w:r>
+        <w:t>È corretta la notazione che abbiamo utilizzato?</w:t>
+      </w:r>
+    </w:p>
+    <w:p>
+      <w:pPr>
+        <w:pStyle w:val="Paragrafoelenco"/>
+        <w:numPr>
+          <w:ilvl w:val="1"/>
+          <w:numId w:val="5"/>
+        </w:numPr>
+      </w:pPr>
+      <w:r>
+        <w:t>Va inserito il database?</w:t>
+      </w:r>
+    </w:p>
+    <w:p>
+      <w:pPr>
+        <w:pStyle w:val="Titolo2"/>
+      </w:pPr>
+      <w:r>
+        <w:t>Progettazione</w:t>
+      </w:r>
+    </w:p>
+    <w:p>
+      <w:pPr>
+        <w:pStyle w:val="Paragrafoelenco"/>
+        <w:numPr>
+          <w:ilvl w:val="0"/>
+          <w:numId w:val="5"/>
+        </w:numPr>
+      </w:pPr>
+      <w:r>
+        <w:t>Suddivisione progettazione in RDD ed FOD</w:t>
+      </w:r>
+      <w:r>
+        <w:t xml:space="preserve"> + “Matrice tracciabilità”</w:t>
+      </w:r>
+    </w:p>
+    <w:p>
+      <w:pPr>
+        <w:pStyle w:val="Paragrafoelenco"/>
+        <w:numPr>
+          <w:ilvl w:val="0"/>
+          <w:numId w:val="7"/>
+        </w:numPr>
+      </w:pPr>
+      <w:r>
+        <w:t xml:space="preserve">Component </w:t>
+      </w:r>
+      <w:proofErr w:type="spellStart"/>
+      <w:r>
+        <w:t>diagram</w:t>
+      </w:r>
+      <w:proofErr w:type="spellEnd"/>
+      <w:r>
+        <w:t xml:space="preserve">, domande sul </w:t>
+      </w:r>
+      <w:proofErr w:type="spellStart"/>
+      <w:r>
+        <w:t>vpp</w:t>
+      </w:r>
+      <w:proofErr w:type="spellEnd"/>
+    </w:p>
+    <w:p>
+      <w:bookmarkStart w:id="0" w:name="_GoBack"/>
+      <w:bookmarkEnd w:id="0"/>
     </w:p>
     <w:sectPr>
       <w:pgSz w:w="11906" w:h="16838"/>
@@ -1053,11 +1136,11 @@
 </file>
 
 <file path=word/numbering.xml><?xml version="1.0" encoding="utf-8"?>
-<w:numbering xmlns:wpc="http://schemas.microsoft.com/office/word/2010/wordprocessingCanvas" xmlns:cx="http://schemas.microsoft.com/office/drawing/2014/chartex" xmlns:cx1="http://schemas.microsoft.com/office/drawing/2015/9/8/chartex" xmlns:cx2="http://schemas.microsoft.com/office/drawing/2015/10/21/chartex" xmlns:cx3="http://schemas.microsoft.com/office/drawing/2016/5/9/chartex" xmlns:cx4="http://schemas.microsoft.com/office/drawing/2016/5/10/chartex" xmlns:cx5="http://schemas.microsoft.com/office/drawing/2016/5/11/chartex" xmlns:cx6="http://schemas.microsoft.com/office/drawing/2016/5/12/chartex" xmlns:cx7="http://schemas.microsoft.com/office/drawing/2016/5/13/chartex" xmlns:cx8="http://schemas.microsoft.com/office/drawing/2016/5/14/chartex" xmlns:mc="http://schemas.openxmlformats.org/markup-compatibility/2006" xmlns:aink="http://schemas.microsoft.com/office/drawing/2016/ink" xmlns:am3d="http://schemas.microsoft.com/office/drawing/2017/model3d" xmlns:o="urn:schemas-microsoft-com:office:office" xmlns:r="http://schemas.openxmlformats.org/officeDocument/2006/relationships" xmlns:m="http://schemas.openxmlformats.org/officeDocument/2006/math" xmlns:v="urn:schemas-microsoft-com:vml" xmlns:wp14="http://schemas.microsoft.com/office/word/2010/wordprocessingDrawing" xmlns:wp="http://schemas.openxmlformats.org/drawingml/2006/wordprocessingDrawing" xmlns:w10="urn:schemas-microsoft-com:office:word" xmlns:w="http://schemas.openxmlformats.org/wordprocessingml/2006/main" xmlns:w14="http://schemas.microsoft.com/office/word/2010/wordml" xmlns:w15="http://schemas.microsoft.com/office/word/2012/wordml" xmlns:w16cex="http://schemas.microsoft.com/office/word/2018/wordml/cex" xmlns:w16cid="http://schemas.microsoft.com/office/word/2016/wordml/cid" xmlns:w16="http://schemas.microsoft.com/office/word/2018/wordml" xmlns:w16se="http://schemas.microsoft.com/office/word/2015/wordml/symex" xmlns:wpg="http://schemas.microsoft.com/office/word/2010/wordprocessingGroup" xmlns:wpi="http://schemas.microsoft.com/office/word/2010/wordprocessingInk" xmlns:wne="http://schemas.microsoft.com/office/word/2006/wordml" xmlns:wps="http://schemas.microsoft.com/office/word/2010/wordprocessingShape" mc:Ignorable="w14 w15 w16se w16cid w16 w16cex wp14">
+<w:numbering xmlns:wpc="http://schemas.microsoft.com/office/word/2010/wordprocessingCanvas" xmlns:cx="http://schemas.microsoft.com/office/drawing/2014/chartex" xmlns:cx1="http://schemas.microsoft.com/office/drawing/2015/9/8/chartex" xmlns:cx2="http://schemas.microsoft.com/office/drawing/2015/10/21/chartex" xmlns:cx3="http://schemas.microsoft.com/office/drawing/2016/5/9/chartex" xmlns:cx4="http://schemas.microsoft.com/office/drawing/2016/5/10/chartex" xmlns:cx5="http://schemas.microsoft.com/office/drawing/2016/5/11/chartex" xmlns:cx6="http://schemas.microsoft.com/office/drawing/2016/5/12/chartex" xmlns:cx7="http://schemas.microsoft.com/office/drawing/2016/5/13/chartex" xmlns:cx8="http://schemas.microsoft.com/office/drawing/2016/5/14/chartex" xmlns:mc="http://schemas.openxmlformats.org/markup-compatibility/2006" xmlns:aink="http://schemas.microsoft.com/office/drawing/2016/ink" xmlns:am3d="http://schemas.microsoft.com/office/drawing/2017/model3d" xmlns:o="urn:schemas-microsoft-com:office:office" xmlns:r="http://schemas.openxmlformats.org/officeDocument/2006/relationships" xmlns:m="http://schemas.openxmlformats.org/officeDocument/2006/math" xmlns:v="urn:schemas-microsoft-com:vml" xmlns:wp14="http://schemas.microsoft.com/office/word/2010/wordprocessingDrawing" xmlns:wp="http://schemas.openxmlformats.org/drawingml/2006/wordprocessingDrawing" xmlns:w10="urn:schemas-microsoft-com:office:word" xmlns:w="http://schemas.openxmlformats.org/wordprocessingml/2006/main" xmlns:w14="http://schemas.microsoft.com/office/word/2010/wordml" xmlns:w15="http://schemas.microsoft.com/office/word/2012/wordml" xmlns:w16cid="http://schemas.microsoft.com/office/word/2016/wordml/cid" xmlns:w16se="http://schemas.microsoft.com/office/word/2015/wordml/symex" xmlns:wpg="http://schemas.microsoft.com/office/word/2010/wordprocessingGroup" xmlns:wpi="http://schemas.microsoft.com/office/word/2010/wordprocessingInk" xmlns:wne="http://schemas.microsoft.com/office/word/2006/wordml" xmlns:wps="http://schemas.microsoft.com/office/word/2010/wordprocessingShape" mc:Ignorable="w14 w15 w16se w16cid wp14">
   <w:abstractNum w:abstractNumId="0" w15:restartNumberingAfterBreak="0">
     <w:nsid w:val="053F773B"/>
     <w:multiLevelType w:val="hybridMultilevel"/>
-    <w:tmpl w:val="D9ECE23A"/>
+    <w:tmpl w:val="30B26DFA"/>
     <w:lvl w:ilvl="0" w:tplc="04100001">
       <w:start w:val="1"/>
       <w:numFmt w:val="bullet"/>
@@ -1283,7 +1366,7 @@
   <w:abstractNum w:abstractNumId="2" w15:restartNumberingAfterBreak="0">
     <w:nsid w:val="1E9F69F2"/>
     <w:multiLevelType w:val="hybridMultilevel"/>
-    <w:tmpl w:val="3BBCEEDC"/>
+    <w:tmpl w:val="8272EF2A"/>
     <w:lvl w:ilvl="0" w:tplc="04100001">
       <w:start w:val="1"/>
       <w:numFmt w:val="bullet"/>
@@ -1507,6 +1590,119 @@
     </w:lvl>
   </w:abstractNum>
   <w:abstractNum w:abstractNumId="4" w15:restartNumberingAfterBreak="0">
+    <w:nsid w:val="4BD2092F"/>
+    <w:multiLevelType w:val="hybridMultilevel"/>
+    <w:tmpl w:val="D9A6324C"/>
+    <w:lvl w:ilvl="0" w:tplc="04100001">
+      <w:start w:val="1"/>
+      <w:numFmt w:val="bullet"/>
+      <w:lvlText w:val=""/>
+      <w:lvlJc w:val="left"/>
+      <w:pPr>
+        <w:ind w:left="720" w:hanging="360"/>
+      </w:pPr>
+      <w:rPr>
+        <w:rFonts w:ascii="Symbol" w:hAnsi="Symbol" w:hint="default"/>
+      </w:rPr>
+    </w:lvl>
+    <w:lvl w:ilvl="1" w:tplc="04100003" w:tentative="1">
+      <w:start w:val="1"/>
+      <w:numFmt w:val="bullet"/>
+      <w:lvlText w:val="o"/>
+      <w:lvlJc w:val="left"/>
+      <w:pPr>
+        <w:ind w:left="1440" w:hanging="360"/>
+      </w:pPr>
+      <w:rPr>
+        <w:rFonts w:ascii="Courier New" w:hAnsi="Courier New" w:cs="Courier New" w:hint="default"/>
+      </w:rPr>
+    </w:lvl>
+    <w:lvl w:ilvl="2" w:tplc="04100005" w:tentative="1">
+      <w:start w:val="1"/>
+      <w:numFmt w:val="bullet"/>
+      <w:lvlText w:val=""/>
+      <w:lvlJc w:val="left"/>
+      <w:pPr>
+        <w:ind w:left="2160" w:hanging="360"/>
+      </w:pPr>
+      <w:rPr>
+        <w:rFonts w:ascii="Wingdings" w:hAnsi="Wingdings" w:hint="default"/>
+      </w:rPr>
+    </w:lvl>
+    <w:lvl w:ilvl="3" w:tplc="04100001" w:tentative="1">
+      <w:start w:val="1"/>
+      <w:numFmt w:val="bullet"/>
+      <w:lvlText w:val=""/>
+      <w:lvlJc w:val="left"/>
+      <w:pPr>
+        <w:ind w:left="2880" w:hanging="360"/>
+      </w:pPr>
+      <w:rPr>
+        <w:rFonts w:ascii="Symbol" w:hAnsi="Symbol" w:hint="default"/>
+      </w:rPr>
+    </w:lvl>
+    <w:lvl w:ilvl="4" w:tplc="04100003" w:tentative="1">
+      <w:start w:val="1"/>
+      <w:numFmt w:val="bullet"/>
+      <w:lvlText w:val="o"/>
+      <w:lvlJc w:val="left"/>
+      <w:pPr>
+        <w:ind w:left="3600" w:hanging="360"/>
+      </w:pPr>
+      <w:rPr>
+        <w:rFonts w:ascii="Courier New" w:hAnsi="Courier New" w:cs="Courier New" w:hint="default"/>
+      </w:rPr>
+    </w:lvl>
+    <w:lvl w:ilvl="5" w:tplc="04100005" w:tentative="1">
+      <w:start w:val="1"/>
+      <w:numFmt w:val="bullet"/>
+      <w:lvlText w:val=""/>
+      <w:lvlJc w:val="left"/>
+      <w:pPr>
+        <w:ind w:left="4320" w:hanging="360"/>
+      </w:pPr>
+      <w:rPr>
+        <w:rFonts w:ascii="Wingdings" w:hAnsi="Wingdings" w:hint="default"/>
+      </w:rPr>
+    </w:lvl>
+    <w:lvl w:ilvl="6" w:tplc="04100001" w:tentative="1">
+      <w:start w:val="1"/>
+      <w:numFmt w:val="bullet"/>
+      <w:lvlText w:val=""/>
+      <w:lvlJc w:val="left"/>
+      <w:pPr>
+        <w:ind w:left="5040" w:hanging="360"/>
+      </w:pPr>
+      <w:rPr>
+        <w:rFonts w:ascii="Symbol" w:hAnsi="Symbol" w:hint="default"/>
+      </w:rPr>
+    </w:lvl>
+    <w:lvl w:ilvl="7" w:tplc="04100003" w:tentative="1">
+      <w:start w:val="1"/>
+      <w:numFmt w:val="bullet"/>
+      <w:lvlText w:val="o"/>
+      <w:lvlJc w:val="left"/>
+      <w:pPr>
+        <w:ind w:left="5760" w:hanging="360"/>
+      </w:pPr>
+      <w:rPr>
+        <w:rFonts w:ascii="Courier New" w:hAnsi="Courier New" w:cs="Courier New" w:hint="default"/>
+      </w:rPr>
+    </w:lvl>
+    <w:lvl w:ilvl="8" w:tplc="04100005" w:tentative="1">
+      <w:start w:val="1"/>
+      <w:numFmt w:val="bullet"/>
+      <w:lvlText w:val=""/>
+      <w:lvlJc w:val="left"/>
+      <w:pPr>
+        <w:ind w:left="6480" w:hanging="360"/>
+      </w:pPr>
+      <w:rPr>
+        <w:rFonts w:ascii="Wingdings" w:hAnsi="Wingdings" w:hint="default"/>
+      </w:rPr>
+    </w:lvl>
+  </w:abstractNum>
+  <w:abstractNum w:abstractNumId="5" w15:restartNumberingAfterBreak="0">
     <w:nsid w:val="55B71355"/>
     <w:multiLevelType w:val="hybridMultilevel"/>
     <w:tmpl w:val="A1548006"/>
@@ -1619,7 +1815,7 @@
       </w:rPr>
     </w:lvl>
   </w:abstractNum>
-  <w:abstractNum w:abstractNumId="5" w15:restartNumberingAfterBreak="0">
+  <w:abstractNum w:abstractNumId="6" w15:restartNumberingAfterBreak="0">
     <w:nsid w:val="767424F6"/>
     <w:multiLevelType w:val="hybridMultilevel"/>
     <w:tmpl w:val="32D0E098"/>
@@ -1733,10 +1929,10 @@
     </w:lvl>
   </w:abstractNum>
   <w:num w:numId="1">
-    <w:abstractNumId w:val="5"/>
+    <w:abstractNumId w:val="6"/>
   </w:num>
   <w:num w:numId="2">
-    <w:abstractNumId w:val="4"/>
+    <w:abstractNumId w:val="5"/>
   </w:num>
   <w:num w:numId="3">
     <w:abstractNumId w:val="1"/>
@@ -1750,11 +1946,14 @@
   <w:num w:numId="6">
     <w:abstractNumId w:val="0"/>
   </w:num>
+  <w:num w:numId="7">
+    <w:abstractNumId w:val="4"/>
+  </w:num>
 </w:numbering>
 </file>
 
 <file path=word/styles.xml><?xml version="1.0" encoding="utf-8"?>
-<w:styles xmlns:mc="http://schemas.openxmlformats.org/markup-compatibility/2006" xmlns:r="http://schemas.openxmlformats.org/officeDocument/2006/relationships" xmlns:w="http://schemas.openxmlformats.org/wordprocessingml/2006/main" xmlns:w14="http://schemas.microsoft.com/office/word/2010/wordml" xmlns:w15="http://schemas.microsoft.com/office/word/2012/wordml" xmlns:w16cex="http://schemas.microsoft.com/office/word/2018/wordml/cex" xmlns:w16cid="http://schemas.microsoft.com/office/word/2016/wordml/cid" xmlns:w16="http://schemas.microsoft.com/office/word/2018/wordml" xmlns:w16se="http://schemas.microsoft.com/office/word/2015/wordml/symex" mc:Ignorable="w14 w15 w16se w16cid w16 w16cex">
+<w:styles xmlns:mc="http://schemas.openxmlformats.org/markup-compatibility/2006" xmlns:r="http://schemas.openxmlformats.org/officeDocument/2006/relationships" xmlns:w="http://schemas.openxmlformats.org/wordprocessingml/2006/main" xmlns:w14="http://schemas.microsoft.com/office/word/2010/wordml" xmlns:w15="http://schemas.microsoft.com/office/word/2012/wordml" xmlns:w16cid="http://schemas.microsoft.com/office/word/2016/wordml/cid" xmlns:w16se="http://schemas.microsoft.com/office/word/2015/wordml/symex" mc:Ignorable="w14 w15 w16se w16cid">
   <w:docDefaults>
     <w:rPrDefault>
       <w:rPr>
@@ -2610,6 +2809,21 @@
 </file>
 
 <file path=customXml/item1.xml><?xml version="1.0" encoding="utf-8"?>
+<?mso-contentType ?>
+<FormTemplates xmlns="http://schemas.microsoft.com/sharepoint/v3/contenttype/forms">
+  <Display>DocumentLibraryForm</Display>
+  <Edit>DocumentLibraryForm</Edit>
+  <New>DocumentLibraryForm</New>
+</FormTemplates>
+</file>
+
+<file path=customXml/item2.xml><?xml version="1.0" encoding="utf-8"?>
+<p:properties xmlns:p="http://schemas.microsoft.com/office/2006/metadata/properties" xmlns:xsi="http://www.w3.org/2001/XMLSchema-instance" xmlns:pc="http://schemas.microsoft.com/office/infopath/2007/PartnerControls">
+  <documentManagement/>
+</p:properties>
+</file>
+
+<file path=customXml/item3.xml><?xml version="1.0" encoding="utf-8"?>
 <ct:contentTypeSchema xmlns:ct="http://schemas.microsoft.com/office/2006/metadata/contentType" xmlns:ma="http://schemas.microsoft.com/office/2006/metadata/properties/metaAttributes" ct:_="" ma:_="" ma:contentTypeName="Documento" ma:contentTypeID="0x01010068757888BB2A6A46997FB196D5E16083" ma:contentTypeVersion="6" ma:contentTypeDescription="Creare un nuovo documento." ma:contentTypeScope="" ma:versionID="5cd9a52a08c2d4b2650fd75657474b56">
   <xsd:schema xmlns:xsd="http://www.w3.org/2001/XMLSchema" xmlns:xs="http://www.w3.org/2001/XMLSchema" xmlns:p="http://schemas.microsoft.com/office/2006/metadata/properties" xmlns:ns2="688e0334-509f-4cf3-bd6f-982abc982226" targetNamespace="http://schemas.microsoft.com/office/2006/metadata/properties" ma:root="true" ma:fieldsID="61889b1b0fbf70fbd322c3d3851b6fdf" ns2:_="">
     <xsd:import namespace="688e0334-509f-4cf3-bd6f-982abc982226"/>
@@ -2767,22 +2981,24 @@
 </ct:contentTypeSchema>
 </file>
 
-<file path=customXml/item2.xml><?xml version="1.0" encoding="utf-8"?>
-<p:properties xmlns:p="http://schemas.microsoft.com/office/2006/metadata/properties" xmlns:xsi="http://www.w3.org/2001/XMLSchema-instance" xmlns:pc="http://schemas.microsoft.com/office/infopath/2007/PartnerControls">
-  <documentManagement/>
-</p:properties>
+<file path=customXml/itemProps1.xml><?xml version="1.0" encoding="utf-8"?>
+<ds:datastoreItem xmlns:ds="http://schemas.openxmlformats.org/officeDocument/2006/customXml" ds:itemID="{A4D64B36-7F84-4F3F-8ABE-7B7E967B533B}">
+  <ds:schemaRefs>
+    <ds:schemaRef ds:uri="http://schemas.microsoft.com/sharepoint/v3/contenttype/forms"/>
+  </ds:schemaRefs>
+</ds:datastoreItem>
 </file>
 
-<file path=customXml/item3.xml><?xml version="1.0" encoding="utf-8"?>
-<?mso-contentType ?>
-<FormTemplates xmlns="http://schemas.microsoft.com/sharepoint/v3/contenttype/forms">
-  <Display>DocumentLibraryForm</Display>
-  <Edit>DocumentLibraryForm</Edit>
-  <New>DocumentLibraryForm</New>
-</FormTemplates>
+<file path=customXml/itemProps2.xml><?xml version="1.0" encoding="utf-8"?>
+<ds:datastoreItem xmlns:ds="http://schemas.openxmlformats.org/officeDocument/2006/customXml" ds:itemID="{17BF6ED9-0737-41E3-9B75-329CF5F010D0}">
+  <ds:schemaRefs>
+    <ds:schemaRef ds:uri="http://schemas.microsoft.com/office/2006/metadata/properties"/>
+    <ds:schemaRef ds:uri="http://schemas.microsoft.com/office/infopath/2007/PartnerControls"/>
+  </ds:schemaRefs>
+</ds:datastoreItem>
 </file>
 
-<file path=customXml/itemProps1.xml><?xml version="1.0" encoding="utf-8"?>
+<file path=customXml/itemProps3.xml><?xml version="1.0" encoding="utf-8"?>
 <ds:datastoreItem xmlns:ds="http://schemas.openxmlformats.org/officeDocument/2006/customXml" ds:itemID="{21BF7BFE-20FA-45DC-BC72-09C8E8E5CB9E}">
   <ds:schemaRefs>
     <ds:schemaRef ds:uri="http://schemas.microsoft.com/office/2006/metadata/contentType"/>
@@ -2798,21 +3014,4 @@
     <ds:schemaRef ds:uri="http://schemas.microsoft.com/internal/obd"/>
   </ds:schemaRefs>
 </ds:datastoreItem>
-</file>
-
-<file path=customXml/itemProps2.xml><?xml version="1.0" encoding="utf-8"?>
-<ds:datastoreItem xmlns:ds="http://schemas.openxmlformats.org/officeDocument/2006/customXml" ds:itemID="{17BF6ED9-0737-41E3-9B75-329CF5F010D0}">
-  <ds:schemaRefs>
-    <ds:schemaRef ds:uri="http://schemas.microsoft.com/office/2006/metadata/properties"/>
-    <ds:schemaRef ds:uri="http://schemas.microsoft.com/office/infopath/2007/PartnerControls"/>
-  </ds:schemaRefs>
-</ds:datastoreItem>
-</file>
-
-<file path=customXml/itemProps3.xml><?xml version="1.0" encoding="utf-8"?>
-<ds:datastoreItem xmlns:ds="http://schemas.openxmlformats.org/officeDocument/2006/customXml" ds:itemID="{A4D64B36-7F84-4F3F-8ABE-7B7E967B533B}">
-  <ds:schemaRefs>
-    <ds:schemaRef ds:uri="http://schemas.microsoft.com/sharepoint/v3/contenttype/forms"/>
-  </ds:schemaRefs>
-</ds:datastoreItem>
 </file>
</xml_diff>